<commit_message>
Vježba 2: Uređeno zaglavlje i prikaz tutoriala.
</commit_message>
<xml_diff>
--- a/Vježba 2.docx
+++ b/Vježba 2.docx
@@ -4,28 +4,37 @@
   <w:body>
     <w:p>
       <w:pPr>
-        <w:jc w:val="center"/>
-        <w:rPr>
-          <w:rFonts w:ascii="Times New Roman" w:hAnsi="Times New Roman" w:cs="Times New Roman"/>
-          <w:b/>
-          <w:sz w:val="24"/>
-          <w:szCs w:val="24"/>
-          <w:u w:val="single"/>
-        </w:rPr>
-      </w:pPr>
-      <w:r>
-        <w:rPr>
-          <w:rFonts w:ascii="Times New Roman" w:hAnsi="Times New Roman" w:cs="Times New Roman"/>
-          <w:b/>
-          <w:sz w:val="24"/>
-          <w:szCs w:val="24"/>
-          <w:u w:val="single"/>
-        </w:rPr>
-        <w:t>Vježba 2</w:t>
+        <w:pBdr>
+          <w:top w:val="single" w:sz="4" w:space="1" w:color="auto"/>
+          <w:left w:val="single" w:sz="4" w:space="4" w:color="auto"/>
+          <w:bottom w:val="single" w:sz="4" w:space="1" w:color="auto"/>
+          <w:right w:val="single" w:sz="4" w:space="4" w:color="auto"/>
+        </w:pBdr>
+        <w:spacing w:line="360" w:lineRule="auto"/>
+        <w:jc w:val="both"/>
+        <w:rPr>
+          <w:rFonts w:ascii="Times New Roman" w:hAnsi="Times New Roman" w:cs="Times New Roman"/>
+          <w:sz w:val="24"/>
+          <w:szCs w:val="24"/>
+        </w:rPr>
+      </w:pPr>
+      <w:r>
+        <w:rPr>
+          <w:rFonts w:ascii="Times New Roman" w:hAnsi="Times New Roman" w:cs="Times New Roman"/>
+          <w:sz w:val="24"/>
+          <w:szCs w:val="24"/>
+        </w:rPr>
+        <w:t>Nakon što smo kreirali „Hello World“ aplikaciju u vježbi jedan, vrijeme je da kreiramo module, odnosno klase u našoj „DiscountLocator19“ aplikaciji. To ćemo pokazati u vježbi 2.</w:t>
       </w:r>
     </w:p>
     <w:p>
       <w:pPr>
+        <w:pBdr>
+          <w:top w:val="single" w:sz="4" w:space="1" w:color="auto"/>
+          <w:left w:val="single" w:sz="4" w:space="4" w:color="auto"/>
+          <w:bottom w:val="single" w:sz="4" w:space="1" w:color="auto"/>
+          <w:right w:val="single" w:sz="4" w:space="4" w:color="auto"/>
+        </w:pBdr>
         <w:spacing w:line="360" w:lineRule="auto"/>
         <w:jc w:val="both"/>
         <w:rPr>
@@ -40,15 +49,7 @@
           <w:sz w:val="24"/>
           <w:szCs w:val="24"/>
         </w:rPr>
-        <w:tab/>
-      </w:r>
-      <w:r>
-        <w:rPr>
-          <w:rFonts w:ascii="Times New Roman" w:hAnsi="Times New Roman" w:cs="Times New Roman"/>
-          <w:sz w:val="24"/>
-          <w:szCs w:val="24"/>
-        </w:rPr>
-        <w:t>Nakon što smo kreirali „Hello World“ aplikaciju u vježbi jedan, vrijeme je da kreiramo module, odnosno klase u našoj „DiscountLocator19“ aplikaciji. To ćemo pokazati u vježbi 2.</w:t>
+        <w:t>Kako bi znali uopće što ćemo kreirati sa ovim tutorijalima, moramo reći nešto o našoj aplikaciji. Kao što samo ime govori aplikacija služi za lociranje za pregled i traženje popusta koji su u našoj blizini. Popusti sadrže svoje detalje, može se uključiti primanje nekih obavijesti i može se pogledati mapa koja prikazuje dućane.</w:t>
       </w:r>
     </w:p>
     <w:p>
@@ -67,27 +68,10 @@
           <w:sz w:val="24"/>
           <w:szCs w:val="24"/>
         </w:rPr>
-        <w:t>Kako bi znali uopće što ćemo kreirati sa ovim tutorijalima, moramo reći nešto o našoj aplikaciji. Kao što samo ime govori aplikacija služi za lociranje za pregled i traženje popusta koji su u našoj blizini. Popusti sadrže svoje detalje, može se uključiti primanje nekih obavijesti i može se pogledati mapa koja prikazuje dućane.</w:t>
-      </w:r>
-    </w:p>
-    <w:p>
-      <w:pPr>
-        <w:spacing w:line="360" w:lineRule="auto"/>
-        <w:jc w:val="both"/>
-        <w:rPr>
-          <w:rFonts w:ascii="Times New Roman" w:hAnsi="Times New Roman" w:cs="Times New Roman"/>
-          <w:sz w:val="24"/>
-          <w:szCs w:val="24"/>
-        </w:rPr>
-      </w:pPr>
-      <w:r>
-        <w:rPr>
-          <w:rFonts w:ascii="Times New Roman" w:hAnsi="Times New Roman" w:cs="Times New Roman"/>
-          <w:sz w:val="24"/>
-          <w:szCs w:val="24"/>
-        </w:rPr>
         <w:t>U vježbi 2 kreirat ćemo klase (module) core, maps, database i webservice.</w:t>
       </w:r>
+      <w:bookmarkStart w:id="0" w:name="_GoBack"/>
+      <w:bookmarkEnd w:id="0"/>
     </w:p>
     <w:p>
       <w:pPr>
@@ -219,7 +203,7 @@
                     <pic:cNvPicPr/>
                   </pic:nvPicPr>
                   <pic:blipFill>
-                    <a:blip r:embed="rId6">
+                    <a:blip r:embed="rId9">
                       <a:extLst>
                         <a:ext uri="{28A0092B-C50C-407E-A947-70E740481C1C}">
                           <a14:useLocalDpi xmlns:a14="http://schemas.microsoft.com/office/drawing/2010/main" val="0"/>
@@ -354,7 +338,7 @@
                     <pic:cNvPicPr/>
                   </pic:nvPicPr>
                   <pic:blipFill>
-                    <a:blip r:embed="rId7">
+                    <a:blip r:embed="rId10">
                       <a:extLst>
                         <a:ext uri="{28A0092B-C50C-407E-A947-70E740481C1C}">
                           <a14:useLocalDpi xmlns:a14="http://schemas.microsoft.com/office/drawing/2010/main" val="0"/>
@@ -455,7 +439,7 @@
                     <pic:cNvPicPr/>
                   </pic:nvPicPr>
                   <pic:blipFill>
-                    <a:blip r:embed="rId8">
+                    <a:blip r:embed="rId11">
                       <a:extLst>
                         <a:ext uri="{28A0092B-C50C-407E-A947-70E740481C1C}">
                           <a14:useLocalDpi xmlns:a14="http://schemas.microsoft.com/office/drawing/2010/main" val="0"/>
@@ -553,7 +537,7 @@
                     <pic:cNvPicPr/>
                   </pic:nvPicPr>
                   <pic:blipFill>
-                    <a:blip r:embed="rId9">
+                    <a:blip r:embed="rId12">
                       <a:extLst>
                         <a:ext uri="{28A0092B-C50C-407E-A947-70E740481C1C}">
                           <a14:useLocalDpi xmlns:a14="http://schemas.microsoft.com/office/drawing/2010/main" val="0"/>
@@ -628,7 +612,7 @@
                     <pic:cNvPicPr/>
                   </pic:nvPicPr>
                   <pic:blipFill>
-                    <a:blip r:embed="rId10">
+                    <a:blip r:embed="rId13">
                       <a:extLst>
                         <a:ext uri="{28A0092B-C50C-407E-A947-70E740481C1C}">
                           <a14:useLocalDpi xmlns:a14="http://schemas.microsoft.com/office/drawing/2010/main" val="0"/>
@@ -682,10 +666,9 @@
         </w:rPr>
         <w:t xml:space="preserve"> Kako ćemo konfigurirati klase svaku zasebno tako ćemo i posebno dodavati dependencies za svaku klasu posebno.</w:t>
       </w:r>
-      <w:bookmarkStart w:id="0" w:name="_GoBack"/>
-      <w:bookmarkEnd w:id="0"/>
     </w:p>
     <w:sectPr>
+      <w:headerReference w:type="default" r:id="rId14"/>
       <w:pgSz w:w="11906" w:h="16838"/>
       <w:pgMar w:top="1417" w:right="1417" w:bottom="1417" w:left="1417" w:header="708" w:footer="708" w:gutter="0"/>
       <w:cols w:space="708"/>
@@ -693,6 +676,200 @@
     </w:sectPr>
   </w:body>
 </w:document>
+</file>
+
+<file path=word/endnotes.xml><?xml version="1.0" encoding="utf-8"?>
+<w:endnotes xmlns:wpc="http://schemas.microsoft.com/office/word/2010/wordprocessingCanvas" xmlns:mc="http://schemas.openxmlformats.org/markup-compatibility/2006" xmlns:o="urn:schemas-microsoft-com:office:office" xmlns:r="http://schemas.openxmlformats.org/officeDocument/2006/relationships" xmlns:m="http://schemas.openxmlformats.org/officeDocument/2006/math" xmlns:v="urn:schemas-microsoft-com:vml" xmlns:wp14="http://schemas.microsoft.com/office/word/2010/wordprocessingDrawing" xmlns:wp="http://schemas.openxmlformats.org/drawingml/2006/wordprocessingDrawing" xmlns:w10="urn:schemas-microsoft-com:office:word" xmlns:w="http://schemas.openxmlformats.org/wordprocessingml/2006/main" xmlns:w14="http://schemas.microsoft.com/office/word/2010/wordml" xmlns:wpg="http://schemas.microsoft.com/office/word/2010/wordprocessingGroup" xmlns:wpi="http://schemas.microsoft.com/office/word/2010/wordprocessingInk" xmlns:wne="http://schemas.microsoft.com/office/word/2006/wordml" xmlns:wps="http://schemas.microsoft.com/office/word/2010/wordprocessingShape" mc:Ignorable="w14 wp14">
+  <w:endnote w:type="separator" w:id="-1">
+    <w:p>
+      <w:pPr>
+        <w:spacing w:after="0" w:line="240" w:lineRule="auto"/>
+      </w:pPr>
+      <w:r>
+        <w:separator/>
+      </w:r>
+    </w:p>
+  </w:endnote>
+  <w:endnote w:type="continuationSeparator" w:id="0">
+    <w:p>
+      <w:pPr>
+        <w:spacing w:after="0" w:line="240" w:lineRule="auto"/>
+      </w:pPr>
+      <w:r>
+        <w:continuationSeparator/>
+      </w:r>
+    </w:p>
+  </w:endnote>
+</w:endnotes>
+</file>
+
+<file path=word/footnotes.xml><?xml version="1.0" encoding="utf-8"?>
+<w:footnotes xmlns:wpc="http://schemas.microsoft.com/office/word/2010/wordprocessingCanvas" xmlns:mc="http://schemas.openxmlformats.org/markup-compatibility/2006" xmlns:o="urn:schemas-microsoft-com:office:office" xmlns:r="http://schemas.openxmlformats.org/officeDocument/2006/relationships" xmlns:m="http://schemas.openxmlformats.org/officeDocument/2006/math" xmlns:v="urn:schemas-microsoft-com:vml" xmlns:wp14="http://schemas.microsoft.com/office/word/2010/wordprocessingDrawing" xmlns:wp="http://schemas.openxmlformats.org/drawingml/2006/wordprocessingDrawing" xmlns:w10="urn:schemas-microsoft-com:office:word" xmlns:w="http://schemas.openxmlformats.org/wordprocessingml/2006/main" xmlns:w14="http://schemas.microsoft.com/office/word/2010/wordml" xmlns:wpg="http://schemas.microsoft.com/office/word/2010/wordprocessingGroup" xmlns:wpi="http://schemas.microsoft.com/office/word/2010/wordprocessingInk" xmlns:wne="http://schemas.microsoft.com/office/word/2006/wordml" xmlns:wps="http://schemas.microsoft.com/office/word/2010/wordprocessingShape" mc:Ignorable="w14 wp14">
+  <w:footnote w:type="separator" w:id="-1">
+    <w:p>
+      <w:pPr>
+        <w:spacing w:after="0" w:line="240" w:lineRule="auto"/>
+      </w:pPr>
+      <w:r>
+        <w:separator/>
+      </w:r>
+    </w:p>
+  </w:footnote>
+  <w:footnote w:type="continuationSeparator" w:id="0">
+    <w:p>
+      <w:pPr>
+        <w:spacing w:after="0" w:line="240" w:lineRule="auto"/>
+      </w:pPr>
+      <w:r>
+        <w:continuationSeparator/>
+      </w:r>
+    </w:p>
+  </w:footnote>
+</w:footnotes>
+</file>
+
+<file path=word/header1.xml><?xml version="1.0" encoding="utf-8"?>
+<w:hdr xmlns:wpc="http://schemas.microsoft.com/office/word/2010/wordprocessingCanvas" xmlns:mc="http://schemas.openxmlformats.org/markup-compatibility/2006" xmlns:o="urn:schemas-microsoft-com:office:office" xmlns:r="http://schemas.openxmlformats.org/officeDocument/2006/relationships" xmlns:m="http://schemas.openxmlformats.org/officeDocument/2006/math" xmlns:v="urn:schemas-microsoft-com:vml" xmlns:wp14="http://schemas.microsoft.com/office/word/2010/wordprocessingDrawing" xmlns:wp="http://schemas.openxmlformats.org/drawingml/2006/wordprocessingDrawing" xmlns:w10="urn:schemas-microsoft-com:office:word" xmlns:w="http://schemas.openxmlformats.org/wordprocessingml/2006/main" xmlns:w14="http://schemas.microsoft.com/office/word/2010/wordml" xmlns:wpg="http://schemas.microsoft.com/office/word/2010/wordprocessingGroup" xmlns:wpi="http://schemas.microsoft.com/office/word/2010/wordprocessingInk" xmlns:wne="http://schemas.microsoft.com/office/word/2006/wordml" xmlns:wps="http://schemas.microsoft.com/office/word/2010/wordprocessingShape" mc:Ignorable="w14 wp14">
+  <w:tbl>
+    <w:tblPr>
+      <w:tblW w:w="5000" w:type="pct"/>
+      <w:tblCellMar>
+        <w:top w:w="72" w:type="dxa"/>
+        <w:left w:w="115" w:type="dxa"/>
+        <w:bottom w:w="72" w:type="dxa"/>
+        <w:right w:w="115" w:type="dxa"/>
+      </w:tblCellMar>
+      <w:tblLook w:val="04A0" w:firstRow="1" w:lastRow="0" w:firstColumn="1" w:lastColumn="0" w:noHBand="0" w:noVBand="1"/>
+    </w:tblPr>
+    <w:tblGrid>
+      <w:gridCol w:w="6511"/>
+      <w:gridCol w:w="2791"/>
+    </w:tblGrid>
+    <w:tr>
+      <w:tc>
+        <w:tcPr>
+          <w:tcW w:w="3500" w:type="pct"/>
+          <w:tcBorders>
+            <w:bottom w:val="single" w:sz="4" w:space="0" w:color="auto"/>
+          </w:tcBorders>
+          <w:vAlign w:val="bottom"/>
+        </w:tcPr>
+        <w:p>
+          <w:pPr>
+            <w:pStyle w:val="Header"/>
+            <w:jc w:val="right"/>
+            <w:rPr>
+              <w:noProof/>
+              <w:color w:val="76923C" w:themeColor="accent3" w:themeShade="BF"/>
+              <w:sz w:val="24"/>
+              <w:szCs w:val="24"/>
+            </w:rPr>
+          </w:pPr>
+          <w:r>
+            <w:rPr>
+              <w:b/>
+              <w:bCs/>
+              <w:color w:val="76923C" w:themeColor="accent3" w:themeShade="BF"/>
+              <w:sz w:val="24"/>
+              <w:szCs w:val="24"/>
+            </w:rPr>
+            <w:t>[</w:t>
+          </w:r>
+          <w:sdt>
+            <w:sdtPr>
+              <w:rPr>
+                <w:b/>
+                <w:bCs/>
+                <w:caps/>
+                <w:sz w:val="24"/>
+                <w:szCs w:val="24"/>
+              </w:rPr>
+              <w:alias w:val="Title"/>
+              <w:id w:val="77677295"/>
+              <w:placeholder>
+                <w:docPart w:val="F8607435B96A4C69B4B429D2E8D348E1"/>
+              </w:placeholder>
+              <w:dataBinding w:prefixMappings="xmlns:ns0='http://schemas.openxmlformats.org/package/2006/metadata/core-properties' xmlns:ns1='http://purl.org/dc/elements/1.1/'" w:xpath="/ns0:coreProperties[1]/ns1:title[1]" w:storeItemID="{6C3C8BC8-F283-45AE-878A-BAB7291924A1}"/>
+              <w:text/>
+            </w:sdtPr>
+            <w:sdtContent>
+              <w:r>
+                <w:rPr>
+                  <w:b/>
+                  <w:bCs/>
+                  <w:caps/>
+                  <w:sz w:val="24"/>
+                  <w:szCs w:val="24"/>
+                </w:rPr>
+                <w:t>XAMARIN TUTORIAL – DISCOUNT LOCATOR</w:t>
+              </w:r>
+            </w:sdtContent>
+          </w:sdt>
+          <w:r>
+            <w:rPr>
+              <w:b/>
+              <w:bCs/>
+              <w:color w:val="76923C" w:themeColor="accent3" w:themeShade="BF"/>
+              <w:sz w:val="24"/>
+              <w:szCs w:val="24"/>
+            </w:rPr>
+            <w:t>]</w:t>
+          </w:r>
+        </w:p>
+      </w:tc>
+      <w:sdt>
+        <w:sdtPr>
+          <w:rPr>
+            <w:color w:val="FFFFFF" w:themeColor="background1"/>
+          </w:rPr>
+          <w:alias w:val="Date"/>
+          <w:id w:val="77677290"/>
+          <w:placeholder>
+            <w:docPart w:val="D1EDA6E0BF084EC0AE2B0F0BFBCD878D"/>
+          </w:placeholder>
+          <w:dataBinding w:prefixMappings="xmlns:ns0='http://schemas.microsoft.com/office/2006/coverPageProps'" w:xpath="/ns0:CoverPageProperties[1]/ns0:PublishDate[1]" w:storeItemID="{55AF091B-3C7A-41E3-B477-F2FDAA23CFDA}"/>
+          <w:date>
+            <w:dateFormat w:val="MMMM d, yyyy"/>
+            <w:lid w:val="en-US"/>
+            <w:storeMappedDataAs w:val="dateTime"/>
+            <w:calendar w:val="gregorian"/>
+          </w:date>
+        </w:sdtPr>
+        <w:sdtContent>
+          <w:tc>
+            <w:tcPr>
+              <w:tcW w:w="1500" w:type="pct"/>
+              <w:tcBorders>
+                <w:bottom w:val="single" w:sz="4" w:space="0" w:color="943634" w:themeColor="accent2" w:themeShade="BF"/>
+              </w:tcBorders>
+              <w:shd w:val="clear" w:color="auto" w:fill="943634" w:themeFill="accent2" w:themeFillShade="BF"/>
+              <w:vAlign w:val="bottom"/>
+            </w:tcPr>
+            <w:p>
+              <w:pPr>
+                <w:pStyle w:val="Header"/>
+                <w:rPr>
+                  <w:color w:val="FFFFFF" w:themeColor="background1"/>
+                </w:rPr>
+              </w:pPr>
+              <w:r>
+                <w:rPr>
+                  <w:color w:val="FFFFFF" w:themeColor="background1"/>
+                </w:rPr>
+                <w:t>Vježba 2</w:t>
+              </w:r>
+            </w:p>
+          </w:tc>
+        </w:sdtContent>
+      </w:sdt>
+    </w:tr>
+  </w:tbl>
+  <w:p>
+    <w:pPr>
+      <w:pStyle w:val="Header"/>
+    </w:pPr>
+  </w:p>
+</w:hdr>
 </file>
 
 <file path=word/numbering.xml><?xml version="1.0" encoding="utf-8"?>
@@ -1044,6 +1221,50 @@
       <w:szCs w:val="16"/>
     </w:rPr>
   </w:style>
+  <w:style w:type="paragraph" w:styleId="Header">
+    <w:name w:val="header"/>
+    <w:basedOn w:val="Normal"/>
+    <w:link w:val="HeaderChar"/>
+    <w:uiPriority w:val="99"/>
+    <w:unhideWhenUsed/>
+    <w:rsid w:val="00CE73B2"/>
+    <w:pPr>
+      <w:tabs>
+        <w:tab w:val="center" w:pos="4536"/>
+        <w:tab w:val="right" w:pos="9072"/>
+      </w:tabs>
+      <w:spacing w:after="0" w:line="240" w:lineRule="auto"/>
+    </w:pPr>
+  </w:style>
+  <w:style w:type="character" w:customStyle="1" w:styleId="HeaderChar">
+    <w:name w:val="Header Char"/>
+    <w:basedOn w:val="DefaultParagraphFont"/>
+    <w:link w:val="Header"/>
+    <w:uiPriority w:val="99"/>
+    <w:rsid w:val="00CE73B2"/>
+  </w:style>
+  <w:style w:type="paragraph" w:styleId="Footer">
+    <w:name w:val="footer"/>
+    <w:basedOn w:val="Normal"/>
+    <w:link w:val="FooterChar"/>
+    <w:uiPriority w:val="99"/>
+    <w:unhideWhenUsed/>
+    <w:rsid w:val="00CE73B2"/>
+    <w:pPr>
+      <w:tabs>
+        <w:tab w:val="center" w:pos="4536"/>
+        <w:tab w:val="right" w:pos="9072"/>
+      </w:tabs>
+      <w:spacing w:after="0" w:line="240" w:lineRule="auto"/>
+    </w:pPr>
+  </w:style>
+  <w:style w:type="character" w:customStyle="1" w:styleId="FooterChar">
+    <w:name w:val="Footer Char"/>
+    <w:basedOn w:val="DefaultParagraphFont"/>
+    <w:link w:val="Footer"/>
+    <w:uiPriority w:val="99"/>
+    <w:rsid w:val="00CE73B2"/>
+  </w:style>
 </w:styles>
 </file>
 
@@ -1275,7 +1496,615 @@
       <w:szCs w:val="16"/>
     </w:rPr>
   </w:style>
+  <w:style w:type="paragraph" w:styleId="Header">
+    <w:name w:val="header"/>
+    <w:basedOn w:val="Normal"/>
+    <w:link w:val="HeaderChar"/>
+    <w:uiPriority w:val="99"/>
+    <w:unhideWhenUsed/>
+    <w:rsid w:val="00CE73B2"/>
+    <w:pPr>
+      <w:tabs>
+        <w:tab w:val="center" w:pos="4536"/>
+        <w:tab w:val="right" w:pos="9072"/>
+      </w:tabs>
+      <w:spacing w:after="0" w:line="240" w:lineRule="auto"/>
+    </w:pPr>
+  </w:style>
+  <w:style w:type="character" w:customStyle="1" w:styleId="HeaderChar">
+    <w:name w:val="Header Char"/>
+    <w:basedOn w:val="DefaultParagraphFont"/>
+    <w:link w:val="Header"/>
+    <w:uiPriority w:val="99"/>
+    <w:rsid w:val="00CE73B2"/>
+  </w:style>
+  <w:style w:type="paragraph" w:styleId="Footer">
+    <w:name w:val="footer"/>
+    <w:basedOn w:val="Normal"/>
+    <w:link w:val="FooterChar"/>
+    <w:uiPriority w:val="99"/>
+    <w:unhideWhenUsed/>
+    <w:rsid w:val="00CE73B2"/>
+    <w:pPr>
+      <w:tabs>
+        <w:tab w:val="center" w:pos="4536"/>
+        <w:tab w:val="right" w:pos="9072"/>
+      </w:tabs>
+      <w:spacing w:after="0" w:line="240" w:lineRule="auto"/>
+    </w:pPr>
+  </w:style>
+  <w:style w:type="character" w:customStyle="1" w:styleId="FooterChar">
+    <w:name w:val="Footer Char"/>
+    <w:basedOn w:val="DefaultParagraphFont"/>
+    <w:link w:val="Footer"/>
+    <w:uiPriority w:val="99"/>
+    <w:rsid w:val="00CE73B2"/>
+  </w:style>
 </w:styles>
+</file>
+
+<file path=word/glossary/document.xml><?xml version="1.0" encoding="utf-8"?>
+<w:glossaryDocument xmlns:wpc="http://schemas.microsoft.com/office/word/2010/wordprocessingCanvas" xmlns:mc="http://schemas.openxmlformats.org/markup-compatibility/2006" xmlns:o="urn:schemas-microsoft-com:office:office" xmlns:r="http://schemas.openxmlformats.org/officeDocument/2006/relationships" xmlns:m="http://schemas.openxmlformats.org/officeDocument/2006/math" xmlns:v="urn:schemas-microsoft-com:vml" xmlns:wp14="http://schemas.microsoft.com/office/word/2010/wordprocessingDrawing" xmlns:wp="http://schemas.openxmlformats.org/drawingml/2006/wordprocessingDrawing" xmlns:w10="urn:schemas-microsoft-com:office:word" xmlns:w="http://schemas.openxmlformats.org/wordprocessingml/2006/main" xmlns:w14="http://schemas.microsoft.com/office/word/2010/wordml" xmlns:wpg="http://schemas.microsoft.com/office/word/2010/wordprocessingGroup" xmlns:wpi="http://schemas.microsoft.com/office/word/2010/wordprocessingInk" xmlns:wne="http://schemas.microsoft.com/office/word/2006/wordml" xmlns:wps="http://schemas.microsoft.com/office/word/2010/wordprocessingShape" mc:Ignorable="w14 wp14">
+  <w:docParts>
+    <w:docPart>
+      <w:docPartPr>
+        <w:name w:val="F8607435B96A4C69B4B429D2E8D348E1"/>
+        <w:category>
+          <w:name w:val="General"/>
+          <w:gallery w:val="placeholder"/>
+        </w:category>
+        <w:types>
+          <w:type w:val="bbPlcHdr"/>
+        </w:types>
+        <w:behaviors>
+          <w:behavior w:val="content"/>
+        </w:behaviors>
+        <w:guid w:val="{29E3FDD4-A53B-4953-AE56-9298D25D151D}"/>
+      </w:docPartPr>
+      <w:docPartBody>
+        <w:p>
+          <w:pPr>
+            <w:pStyle w:val="F8607435B96A4C69B4B429D2E8D348E1"/>
+          </w:pPr>
+          <w:r>
+            <w:rPr>
+              <w:b/>
+              <w:bCs/>
+              <w:caps/>
+              <w:sz w:val="24"/>
+              <w:szCs w:val="24"/>
+            </w:rPr>
+            <w:t>Type the document title</w:t>
+          </w:r>
+        </w:p>
+      </w:docPartBody>
+    </w:docPart>
+    <w:docPart>
+      <w:docPartPr>
+        <w:name w:val="D1EDA6E0BF084EC0AE2B0F0BFBCD878D"/>
+        <w:category>
+          <w:name w:val="General"/>
+          <w:gallery w:val="placeholder"/>
+        </w:category>
+        <w:types>
+          <w:type w:val="bbPlcHdr"/>
+        </w:types>
+        <w:behaviors>
+          <w:behavior w:val="content"/>
+        </w:behaviors>
+        <w:guid w:val="{0979B0D5-9B61-4592-9E37-1F695AD7E612}"/>
+      </w:docPartPr>
+      <w:docPartBody>
+        <w:p>
+          <w:pPr>
+            <w:pStyle w:val="D1EDA6E0BF084EC0AE2B0F0BFBCD878D"/>
+          </w:pPr>
+          <w:r>
+            <w:rPr>
+              <w:color w:val="FFFFFF" w:themeColor="background1"/>
+            </w:rPr>
+            <w:t>[Pick the date]</w:t>
+          </w:r>
+        </w:p>
+      </w:docPartBody>
+    </w:docPart>
+  </w:docParts>
+</w:glossaryDocument>
+</file>
+
+<file path=word/glossary/fontTable.xml><?xml version="1.0" encoding="utf-8"?>
+<w:fonts xmlns:mc="http://schemas.openxmlformats.org/markup-compatibility/2006" xmlns:r="http://schemas.openxmlformats.org/officeDocument/2006/relationships" xmlns:w="http://schemas.openxmlformats.org/wordprocessingml/2006/main" xmlns:w14="http://schemas.microsoft.com/office/word/2010/wordml" mc:Ignorable="w14">
+  <w:font w:name="Symbol">
+    <w:panose1 w:val="05050102010706020507"/>
+    <w:charset w:val="02"/>
+    <w:family w:val="roman"/>
+    <w:pitch w:val="variable"/>
+    <w:sig w:usb0="00000000" w:usb1="10000000" w:usb2="00000000" w:usb3="00000000" w:csb0="80000000" w:csb1="00000000"/>
+  </w:font>
+  <w:font w:name="Times New Roman">
+    <w:panose1 w:val="02020603050405020304"/>
+    <w:charset w:val="EE"/>
+    <w:family w:val="roman"/>
+    <w:pitch w:val="variable"/>
+    <w:sig w:usb0="E0002EFF" w:usb1="C000785B" w:usb2="00000009" w:usb3="00000000" w:csb0="000001FF" w:csb1="00000000"/>
+  </w:font>
+  <w:font w:name="Courier New">
+    <w:panose1 w:val="02070309020205020404"/>
+    <w:charset w:val="EE"/>
+    <w:family w:val="modern"/>
+    <w:pitch w:val="fixed"/>
+    <w:sig w:usb0="E0002EFF" w:usb1="C0007843" w:usb2="00000009" w:usb3="00000000" w:csb0="000001FF" w:csb1="00000000"/>
+  </w:font>
+  <w:font w:name="Wingdings">
+    <w:panose1 w:val="05000000000000000000"/>
+    <w:charset w:val="02"/>
+    <w:family w:val="auto"/>
+    <w:pitch w:val="variable"/>
+    <w:sig w:usb0="00000000" w:usb1="10000000" w:usb2="00000000" w:usb3="00000000" w:csb0="80000000" w:csb1="00000000"/>
+  </w:font>
+  <w:font w:name="Calibri">
+    <w:panose1 w:val="020F0502020204030204"/>
+    <w:charset w:val="EE"/>
+    <w:family w:val="swiss"/>
+    <w:pitch w:val="variable"/>
+    <w:sig w:usb0="E4002EFF" w:usb1="C000247B" w:usb2="00000009" w:usb3="00000000" w:csb0="000001FF" w:csb1="00000000"/>
+  </w:font>
+  <w:font w:name="Tahoma">
+    <w:panose1 w:val="020B0604030504040204"/>
+    <w:charset w:val="EE"/>
+    <w:family w:val="swiss"/>
+    <w:pitch w:val="variable"/>
+    <w:sig w:usb0="E1002EFF" w:usb1="C000605B" w:usb2="00000029" w:usb3="00000000" w:csb0="000101FF" w:csb1="00000000"/>
+  </w:font>
+  <w:font w:name="Cambria">
+    <w:panose1 w:val="02040503050406030204"/>
+    <w:charset w:val="EE"/>
+    <w:family w:val="roman"/>
+    <w:pitch w:val="variable"/>
+    <w:sig w:usb0="E00006FF" w:usb1="420024FF" w:usb2="02000000" w:usb3="00000000" w:csb0="0000019F" w:csb1="00000000"/>
+  </w:font>
+</w:fonts>
+</file>
+
+<file path=word/glossary/settings.xml><?xml version="1.0" encoding="utf-8"?>
+<w:settings xmlns:mc="http://schemas.openxmlformats.org/markup-compatibility/2006" xmlns:o="urn:schemas-microsoft-com:office:office" xmlns:r="http://schemas.openxmlformats.org/officeDocument/2006/relationships" xmlns:m="http://schemas.openxmlformats.org/officeDocument/2006/math" xmlns:v="urn:schemas-microsoft-com:vml" xmlns:w10="urn:schemas-microsoft-com:office:word" xmlns:w="http://schemas.openxmlformats.org/wordprocessingml/2006/main" xmlns:w14="http://schemas.microsoft.com/office/word/2010/wordml" xmlns:sl="http://schemas.openxmlformats.org/schemaLibrary/2006/main" mc:Ignorable="w14">
+  <w:view w:val="normal"/>
+  <w:defaultTabStop w:val="708"/>
+  <w:hyphenationZone w:val="425"/>
+  <w:characterSpacingControl w:val="doNotCompress"/>
+  <w:compat>
+    <w:useFELayout/>
+    <w:compatSetting w:name="compatibilityMode" w:uri="http://schemas.microsoft.com/office/word" w:val="14"/>
+    <w:compatSetting w:name="overrideTableStyleFontSizeAndJustification" w:uri="http://schemas.microsoft.com/office/word" w:val="1"/>
+    <w:compatSetting w:name="enableOpenTypeFeatures" w:uri="http://schemas.microsoft.com/office/word" w:val="1"/>
+    <w:compatSetting w:name="doNotFlipMirrorIndents" w:uri="http://schemas.microsoft.com/office/word" w:val="1"/>
+  </w:compat>
+  <w:rsids>
+    <w:rsidRoot w:val="005D548F"/>
+    <w:rsid w:val="00234D45"/>
+    <w:rsid w:val="005D548F"/>
+  </w:rsids>
+  <m:mathPr>
+    <m:mathFont m:val="Cambria Math"/>
+    <m:brkBin m:val="before"/>
+    <m:brkBinSub m:val="--"/>
+    <m:smallFrac m:val="0"/>
+    <m:dispDef/>
+    <m:lMargin m:val="0"/>
+    <m:rMargin m:val="0"/>
+    <m:defJc m:val="centerGroup"/>
+    <m:wrapIndent m:val="1440"/>
+    <m:intLim m:val="subSup"/>
+    <m:naryLim m:val="undOvr"/>
+  </m:mathPr>
+  <w:themeFontLang w:val="hr-HR"/>
+  <w:clrSchemeMapping w:bg1="light1" w:t1="dark1" w:bg2="light2" w:t2="dark2" w:accent1="accent1" w:accent2="accent2" w:accent3="accent3" w:accent4="accent4" w:accent5="accent5" w:accent6="accent6" w:hyperlink="hyperlink" w:followedHyperlink="followedHyperlink"/>
+  <w:decimalSymbol w:val=","/>
+  <w:listSeparator w:val=";"/>
+</w:settings>
+</file>
+
+<file path=word/glossary/styles.xml><?xml version="1.0" encoding="utf-8"?>
+<w:styles xmlns:mc="http://schemas.openxmlformats.org/markup-compatibility/2006" xmlns:r="http://schemas.openxmlformats.org/officeDocument/2006/relationships" xmlns:w="http://schemas.openxmlformats.org/wordprocessingml/2006/main" xmlns:w14="http://schemas.microsoft.com/office/word/2010/wordml" mc:Ignorable="w14">
+  <w:docDefaults>
+    <w:rPrDefault>
+      <w:rPr>
+        <w:rFonts w:asciiTheme="minorHAnsi" w:eastAsiaTheme="minorEastAsia" w:hAnsiTheme="minorHAnsi" w:cstheme="minorBidi"/>
+        <w:sz w:val="22"/>
+        <w:szCs w:val="22"/>
+        <w:lang w:val="hr-HR" w:eastAsia="hr-HR" w:bidi="ar-SA"/>
+      </w:rPr>
+    </w:rPrDefault>
+    <w:pPrDefault>
+      <w:pPr>
+        <w:spacing w:after="200" w:line="276" w:lineRule="auto"/>
+      </w:pPr>
+    </w:pPrDefault>
+  </w:docDefaults>
+  <w:latentStyles w:defLockedState="0" w:defUIPriority="99" w:defSemiHidden="1" w:defUnhideWhenUsed="1" w:defQFormat="0" w:count="267">
+    <w:lsdException w:name="Normal" w:semiHidden="0" w:uiPriority="0" w:unhideWhenUsed="0" w:qFormat="1"/>
+    <w:lsdException w:name="heading 1" w:semiHidden="0" w:uiPriority="9" w:unhideWhenUsed="0" w:qFormat="1"/>
+    <w:lsdException w:name="heading 2" w:uiPriority="9" w:qFormat="1"/>
+    <w:lsdException w:name="heading 3" w:uiPriority="9" w:qFormat="1"/>
+    <w:lsdException w:name="heading 4" w:uiPriority="9" w:qFormat="1"/>
+    <w:lsdException w:name="heading 5" w:uiPriority="9" w:qFormat="1"/>
+    <w:lsdException w:name="heading 6" w:uiPriority="9" w:qFormat="1"/>
+    <w:lsdException w:name="heading 7" w:uiPriority="9" w:qFormat="1"/>
+    <w:lsdException w:name="heading 8" w:uiPriority="9" w:qFormat="1"/>
+    <w:lsdException w:name="heading 9" w:uiPriority="9" w:qFormat="1"/>
+    <w:lsdException w:name="toc 1" w:uiPriority="39"/>
+    <w:lsdException w:name="toc 2" w:uiPriority="39"/>
+    <w:lsdException w:name="toc 3" w:uiPriority="39"/>
+    <w:lsdException w:name="toc 4" w:uiPriority="39"/>
+    <w:lsdException w:name="toc 5" w:uiPriority="39"/>
+    <w:lsdException w:name="toc 6" w:uiPriority="39"/>
+    <w:lsdException w:name="toc 7" w:uiPriority="39"/>
+    <w:lsdException w:name="toc 8" w:uiPriority="39"/>
+    <w:lsdException w:name="toc 9" w:uiPriority="39"/>
+    <w:lsdException w:name="caption" w:uiPriority="35" w:qFormat="1"/>
+    <w:lsdException w:name="Title" w:semiHidden="0" w:uiPriority="10" w:unhideWhenUsed="0" w:qFormat="1"/>
+    <w:lsdException w:name="Default Paragraph Font" w:uiPriority="1"/>
+    <w:lsdException w:name="Subtitle" w:semiHidden="0" w:uiPriority="11" w:unhideWhenUsed="0" w:qFormat="1"/>
+    <w:lsdException w:name="Strong" w:semiHidden="0" w:uiPriority="22" w:unhideWhenUsed="0" w:qFormat="1"/>
+    <w:lsdException w:name="Emphasis" w:semiHidden="0" w:uiPriority="20" w:unhideWhenUsed="0" w:qFormat="1"/>
+    <w:lsdException w:name="Table Grid" w:semiHidden="0" w:uiPriority="59" w:unhideWhenUsed="0"/>
+    <w:lsdException w:name="Placeholder Text" w:unhideWhenUsed="0"/>
+    <w:lsdException w:name="No Spacing" w:semiHidden="0" w:uiPriority="1" w:unhideWhenUsed="0" w:qFormat="1"/>
+    <w:lsdException w:name="Light Shading" w:semiHidden="0" w:uiPriority="60" w:unhideWhenUsed="0"/>
+    <w:lsdException w:name="Light List" w:semiHidden="0" w:uiPriority="61" w:unhideWhenUsed="0"/>
+    <w:lsdException w:name="Light Grid" w:semiHidden="0" w:uiPriority="62" w:unhideWhenUsed="0"/>
+    <w:lsdException w:name="Medium Shading 1" w:semiHidden="0" w:uiPriority="63" w:unhideWhenUsed="0"/>
+    <w:lsdException w:name="Medium Shading 2" w:semiHidden="0" w:uiPriority="64" w:unhideWhenUsed="0"/>
+    <w:lsdException w:name="Medium List 1" w:semiHidden="0" w:uiPriority="65" w:unhideWhenUsed="0"/>
+    <w:lsdException w:name="Medium List 2" w:semiHidden="0" w:uiPriority="66" w:unhideWhenUsed="0"/>
+    <w:lsdException w:name="Medium Grid 1" w:semiHidden="0" w:uiPriority="67" w:unhideWhenUsed="0"/>
+    <w:lsdException w:name="Medium Grid 2" w:semiHidden="0" w:uiPriority="68" w:unhideWhenUsed="0"/>
+    <w:lsdException w:name="Medium Grid 3" w:semiHidden="0" w:uiPriority="69" w:unhideWhenUsed="0"/>
+    <w:lsdException w:name="Dark List" w:semiHidden="0" w:uiPriority="70" w:unhideWhenUsed="0"/>
+    <w:lsdException w:name="Colorful Shading" w:semiHidden="0" w:uiPriority="71" w:unhideWhenUsed="0"/>
+    <w:lsdException w:name="Colorful List" w:semiHidden="0" w:uiPriority="72" w:unhideWhenUsed="0"/>
+    <w:lsdException w:name="Colorful Grid" w:semiHidden="0" w:uiPriority="73" w:unhideWhenUsed="0"/>
+    <w:lsdException w:name="Light Shading Accent 1" w:semiHidden="0" w:uiPriority="60" w:unhideWhenUsed="0"/>
+    <w:lsdException w:name="Light List Accent 1" w:semiHidden="0" w:uiPriority="61" w:unhideWhenUsed="0"/>
+    <w:lsdException w:name="Light Grid Accent 1" w:semiHidden="0" w:uiPriority="62" w:unhideWhenUsed="0"/>
+    <w:lsdException w:name="Medium Shading 1 Accent 1" w:semiHidden="0" w:uiPriority="63" w:unhideWhenUsed="0"/>
+    <w:lsdException w:name="Medium Shading 2 Accent 1" w:semiHidden="0" w:uiPriority="64" w:unhideWhenUsed="0"/>
+    <w:lsdException w:name="Medium List 1 Accent 1" w:semiHidden="0" w:uiPriority="65" w:unhideWhenUsed="0"/>
+    <w:lsdException w:name="Revision" w:unhideWhenUsed="0"/>
+    <w:lsdException w:name="List Paragraph" w:semiHidden="0" w:uiPriority="34" w:unhideWhenUsed="0" w:qFormat="1"/>
+    <w:lsdException w:name="Quote" w:semiHidden="0" w:uiPriority="29" w:unhideWhenUsed="0" w:qFormat="1"/>
+    <w:lsdException w:name="Intense Quote" w:semiHidden="0" w:uiPriority="30" w:unhideWhenUsed="0" w:qFormat="1"/>
+    <w:lsdException w:name="Medium List 2 Accent 1" w:semiHidden="0" w:uiPriority="66" w:unhideWhenUsed="0"/>
+    <w:lsdException w:name="Medium Grid 1 Accent 1" w:semiHidden="0" w:uiPriority="67" w:unhideWhenUsed="0"/>
+    <w:lsdException w:name="Medium Grid 2 Accent 1" w:semiHidden="0" w:uiPriority="68" w:unhideWhenUsed="0"/>
+    <w:lsdException w:name="Medium Grid 3 Accent 1" w:semiHidden="0" w:uiPriority="69" w:unhideWhenUsed="0"/>
+    <w:lsdException w:name="Dark List Accent 1" w:semiHidden="0" w:uiPriority="70" w:unhideWhenUsed="0"/>
+    <w:lsdException w:name="Colorful Shading Accent 1" w:semiHidden="0" w:uiPriority="71" w:unhideWhenUsed="0"/>
+    <w:lsdException w:name="Colorful List Accent 1" w:semiHidden="0" w:uiPriority="72" w:unhideWhenUsed="0"/>
+    <w:lsdException w:name="Colorful Grid Accent 1" w:semiHidden="0" w:uiPriority="73" w:unhideWhenUsed="0"/>
+    <w:lsdException w:name="Light Shading Accent 2" w:semiHidden="0" w:uiPriority="60" w:unhideWhenUsed="0"/>
+    <w:lsdException w:name="Light List Accent 2" w:semiHidden="0" w:uiPriority="61" w:unhideWhenUsed="0"/>
+    <w:lsdException w:name="Light Grid Accent 2" w:semiHidden="0" w:uiPriority="62" w:unhideWhenUsed="0"/>
+    <w:lsdException w:name="Medium Shading 1 Accent 2" w:semiHidden="0" w:uiPriority="63" w:unhideWhenUsed="0"/>
+    <w:lsdException w:name="Medium Shading 2 Accent 2" w:semiHidden="0" w:uiPriority="64" w:unhideWhenUsed="0"/>
+    <w:lsdException w:name="Medium List 1 Accent 2" w:semiHidden="0" w:uiPriority="65" w:unhideWhenUsed="0"/>
+    <w:lsdException w:name="Medium List 2 Accent 2" w:semiHidden="0" w:uiPriority="66" w:unhideWhenUsed="0"/>
+    <w:lsdException w:name="Medium Grid 1 Accent 2" w:semiHidden="0" w:uiPriority="67" w:unhideWhenUsed="0"/>
+    <w:lsdException w:name="Medium Grid 2 Accent 2" w:semiHidden="0" w:uiPriority="68" w:unhideWhenUsed="0"/>
+    <w:lsdException w:name="Medium Grid 3 Accent 2" w:semiHidden="0" w:uiPriority="69" w:unhideWhenUsed="0"/>
+    <w:lsdException w:name="Dark List Accent 2" w:semiHidden="0" w:uiPriority="70" w:unhideWhenUsed="0"/>
+    <w:lsdException w:name="Colorful Shading Accent 2" w:semiHidden="0" w:uiPriority="71" w:unhideWhenUsed="0"/>
+    <w:lsdException w:name="Colorful List Accent 2" w:semiHidden="0" w:uiPriority="72" w:unhideWhenUsed="0"/>
+    <w:lsdException w:name="Colorful Grid Accent 2" w:semiHidden="0" w:uiPriority="73" w:unhideWhenUsed="0"/>
+    <w:lsdException w:name="Light Shading Accent 3" w:semiHidden="0" w:uiPriority="60" w:unhideWhenUsed="0"/>
+    <w:lsdException w:name="Light List Accent 3" w:semiHidden="0" w:uiPriority="61" w:unhideWhenUsed="0"/>
+    <w:lsdException w:name="Light Grid Accent 3" w:semiHidden="0" w:uiPriority="62" w:unhideWhenUsed="0"/>
+    <w:lsdException w:name="Medium Shading 1 Accent 3" w:semiHidden="0" w:uiPriority="63" w:unhideWhenUsed="0"/>
+    <w:lsdException w:name="Medium Shading 2 Accent 3" w:semiHidden="0" w:uiPriority="64" w:unhideWhenUsed="0"/>
+    <w:lsdException w:name="Medium List 1 Accent 3" w:semiHidden="0" w:uiPriority="65" w:unhideWhenUsed="0"/>
+    <w:lsdException w:name="Medium List 2 Accent 3" w:semiHidden="0" w:uiPriority="66" w:unhideWhenUsed="0"/>
+    <w:lsdException w:name="Medium Grid 1 Accent 3" w:semiHidden="0" w:uiPriority="67" w:unhideWhenUsed="0"/>
+    <w:lsdException w:name="Medium Grid 2 Accent 3" w:semiHidden="0" w:uiPriority="68" w:unhideWhenUsed="0"/>
+    <w:lsdException w:name="Medium Grid 3 Accent 3" w:semiHidden="0" w:uiPriority="69" w:unhideWhenUsed="0"/>
+    <w:lsdException w:name="Dark List Accent 3" w:semiHidden="0" w:uiPriority="70" w:unhideWhenUsed="0"/>
+    <w:lsdException w:name="Colorful Shading Accent 3" w:semiHidden="0" w:uiPriority="71" w:unhideWhenUsed="0"/>
+    <w:lsdException w:name="Colorful List Accent 3" w:semiHidden="0" w:uiPriority="72" w:unhideWhenUsed="0"/>
+    <w:lsdException w:name="Colorful Grid Accent 3" w:semiHidden="0" w:uiPriority="73" w:unhideWhenUsed="0"/>
+    <w:lsdException w:name="Light Shading Accent 4" w:semiHidden="0" w:uiPriority="60" w:unhideWhenUsed="0"/>
+    <w:lsdException w:name="Light List Accent 4" w:semiHidden="0" w:uiPriority="61" w:unhideWhenUsed="0"/>
+    <w:lsdException w:name="Light Grid Accent 4" w:semiHidden="0" w:uiPriority="62" w:unhideWhenUsed="0"/>
+    <w:lsdException w:name="Medium Shading 1 Accent 4" w:semiHidden="0" w:uiPriority="63" w:unhideWhenUsed="0"/>
+    <w:lsdException w:name="Medium Shading 2 Accent 4" w:semiHidden="0" w:uiPriority="64" w:unhideWhenUsed="0"/>
+    <w:lsdException w:name="Medium List 1 Accent 4" w:semiHidden="0" w:uiPriority="65" w:unhideWhenUsed="0"/>
+    <w:lsdException w:name="Medium List 2 Accent 4" w:semiHidden="0" w:uiPriority="66" w:unhideWhenUsed="0"/>
+    <w:lsdException w:name="Medium Grid 1 Accent 4" w:semiHidden="0" w:uiPriority="67" w:unhideWhenUsed="0"/>
+    <w:lsdException w:name="Medium Grid 2 Accent 4" w:semiHidden="0" w:uiPriority="68" w:unhideWhenUsed="0"/>
+    <w:lsdException w:name="Medium Grid 3 Accent 4" w:semiHidden="0" w:uiPriority="69" w:unhideWhenUsed="0"/>
+    <w:lsdException w:name="Dark List Accent 4" w:semiHidden="0" w:uiPriority="70" w:unhideWhenUsed="0"/>
+    <w:lsdException w:name="Colorful Shading Accent 4" w:semiHidden="0" w:uiPriority="71" w:unhideWhenUsed="0"/>
+    <w:lsdException w:name="Colorful List Accent 4" w:semiHidden="0" w:uiPriority="72" w:unhideWhenUsed="0"/>
+    <w:lsdException w:name="Colorful Grid Accent 4" w:semiHidden="0" w:uiPriority="73" w:unhideWhenUsed="0"/>
+    <w:lsdException w:name="Light Shading Accent 5" w:semiHidden="0" w:uiPriority="60" w:unhideWhenUsed="0"/>
+    <w:lsdException w:name="Light List Accent 5" w:semiHidden="0" w:uiPriority="61" w:unhideWhenUsed="0"/>
+    <w:lsdException w:name="Light Grid Accent 5" w:semiHidden="0" w:uiPriority="62" w:unhideWhenUsed="0"/>
+    <w:lsdException w:name="Medium Shading 1 Accent 5" w:semiHidden="0" w:uiPriority="63" w:unhideWhenUsed="0"/>
+    <w:lsdException w:name="Medium Shading 2 Accent 5" w:semiHidden="0" w:uiPriority="64" w:unhideWhenUsed="0"/>
+    <w:lsdException w:name="Medium List 1 Accent 5" w:semiHidden="0" w:uiPriority="65" w:unhideWhenUsed="0"/>
+    <w:lsdException w:name="Medium List 2 Accent 5" w:semiHidden="0" w:uiPriority="66" w:unhideWhenUsed="0"/>
+    <w:lsdException w:name="Medium Grid 1 Accent 5" w:semiHidden="0" w:uiPriority="67" w:unhideWhenUsed="0"/>
+    <w:lsdException w:name="Medium Grid 2 Accent 5" w:semiHidden="0" w:uiPriority="68" w:unhideWhenUsed="0"/>
+    <w:lsdException w:name="Medium Grid 3 Accent 5" w:semiHidden="0" w:uiPriority="69" w:unhideWhenUsed="0"/>
+    <w:lsdException w:name="Dark List Accent 5" w:semiHidden="0" w:uiPriority="70" w:unhideWhenUsed="0"/>
+    <w:lsdException w:name="Colorful Shading Accent 5" w:semiHidden="0" w:uiPriority="71" w:unhideWhenUsed="0"/>
+    <w:lsdException w:name="Colorful List Accent 5" w:semiHidden="0" w:uiPriority="72" w:unhideWhenUsed="0"/>
+    <w:lsdException w:name="Colorful Grid Accent 5" w:semiHidden="0" w:uiPriority="73" w:unhideWhenUsed="0"/>
+    <w:lsdException w:name="Light Shading Accent 6" w:semiHidden="0" w:uiPriority="60" w:unhideWhenUsed="0"/>
+    <w:lsdException w:name="Light List Accent 6" w:semiHidden="0" w:uiPriority="61" w:unhideWhenUsed="0"/>
+    <w:lsdException w:name="Light Grid Accent 6" w:semiHidden="0" w:uiPriority="62" w:unhideWhenUsed="0"/>
+    <w:lsdException w:name="Medium Shading 1 Accent 6" w:semiHidden="0" w:uiPriority="63" w:unhideWhenUsed="0"/>
+    <w:lsdException w:name="Medium Shading 2 Accent 6" w:semiHidden="0" w:uiPriority="64" w:unhideWhenUsed="0"/>
+    <w:lsdException w:name="Medium List 1 Accent 6" w:semiHidden="0" w:uiPriority="65" w:unhideWhenUsed="0"/>
+    <w:lsdException w:name="Medium List 2 Accent 6" w:semiHidden="0" w:uiPriority="66" w:unhideWhenUsed="0"/>
+    <w:lsdException w:name="Medium Grid 1 Accent 6" w:semiHidden="0" w:uiPriority="67" w:unhideWhenUsed="0"/>
+    <w:lsdException w:name="Medium Grid 2 Accent 6" w:semiHidden="0" w:uiPriority="68" w:unhideWhenUsed="0"/>
+    <w:lsdException w:name="Medium Grid 3 Accent 6" w:semiHidden="0" w:uiPriority="69" w:unhideWhenUsed="0"/>
+    <w:lsdException w:name="Dark List Accent 6" w:semiHidden="0" w:uiPriority="70" w:unhideWhenUsed="0"/>
+    <w:lsdException w:name="Colorful Shading Accent 6" w:semiHidden="0" w:uiPriority="71" w:unhideWhenUsed="0"/>
+    <w:lsdException w:name="Colorful List Accent 6" w:semiHidden="0" w:uiPriority="72" w:unhideWhenUsed="0"/>
+    <w:lsdException w:name="Colorful Grid Accent 6" w:semiHidden="0" w:uiPriority="73" w:unhideWhenUsed="0"/>
+    <w:lsdException w:name="Subtle Emphasis" w:semiHidden="0" w:uiPriority="19" w:unhideWhenUsed="0" w:qFormat="1"/>
+    <w:lsdException w:name="Intense Emphasis" w:semiHidden="0" w:uiPriority="21" w:unhideWhenUsed="0" w:qFormat="1"/>
+    <w:lsdException w:name="Subtle Reference" w:semiHidden="0" w:uiPriority="31" w:unhideWhenUsed="0" w:qFormat="1"/>
+    <w:lsdException w:name="Intense Reference" w:semiHidden="0" w:uiPriority="32" w:unhideWhenUsed="0" w:qFormat="1"/>
+    <w:lsdException w:name="Book Title" w:semiHidden="0" w:uiPriority="33" w:unhideWhenUsed="0" w:qFormat="1"/>
+    <w:lsdException w:name="Bibliography" w:uiPriority="37"/>
+    <w:lsdException w:name="TOC Heading" w:uiPriority="39" w:qFormat="1"/>
+  </w:latentStyles>
+  <w:style w:type="paragraph" w:default="1" w:styleId="Normal">
+    <w:name w:val="Normal"/>
+    <w:qFormat/>
+  </w:style>
+  <w:style w:type="character" w:default="1" w:styleId="DefaultParagraphFont">
+    <w:name w:val="Default Paragraph Font"/>
+    <w:uiPriority w:val="1"/>
+    <w:semiHidden/>
+    <w:unhideWhenUsed/>
+  </w:style>
+  <w:style w:type="table" w:default="1" w:styleId="TableNormal">
+    <w:name w:val="Normal Table"/>
+    <w:uiPriority w:val="99"/>
+    <w:semiHidden/>
+    <w:unhideWhenUsed/>
+    <w:tblPr>
+      <w:tblInd w:w="0" w:type="dxa"/>
+      <w:tblCellMar>
+        <w:top w:w="0" w:type="dxa"/>
+        <w:left w:w="108" w:type="dxa"/>
+        <w:bottom w:w="0" w:type="dxa"/>
+        <w:right w:w="108" w:type="dxa"/>
+      </w:tblCellMar>
+    </w:tblPr>
+  </w:style>
+  <w:style w:type="numbering" w:default="1" w:styleId="NoList">
+    <w:name w:val="No List"/>
+    <w:uiPriority w:val="99"/>
+    <w:semiHidden/>
+    <w:unhideWhenUsed/>
+  </w:style>
+  <w:style w:type="paragraph" w:customStyle="1" w:styleId="F8607435B96A4C69B4B429D2E8D348E1">
+    <w:name w:val="F8607435B96A4C69B4B429D2E8D348E1"/>
+    <w:rsid w:val="005D548F"/>
+  </w:style>
+  <w:style w:type="paragraph" w:customStyle="1" w:styleId="D1EDA6E0BF084EC0AE2B0F0BFBCD878D">
+    <w:name w:val="D1EDA6E0BF084EC0AE2B0F0BFBCD878D"/>
+    <w:rsid w:val="005D548F"/>
+  </w:style>
+</w:styles>
+</file>
+
+<file path=word/glossary/stylesWithEffects.xml><?xml version="1.0" encoding="utf-8"?>
+<w:styles xmlns:wpc="http://schemas.microsoft.com/office/word/2010/wordprocessingCanvas" xmlns:mc="http://schemas.openxmlformats.org/markup-compatibility/2006" xmlns:o="urn:schemas-microsoft-com:office:office" xmlns:r="http://schemas.openxmlformats.org/officeDocument/2006/relationships" xmlns:m="http://schemas.openxmlformats.org/officeDocument/2006/math" xmlns:v="urn:schemas-microsoft-com:vml" xmlns:wp14="http://schemas.microsoft.com/office/word/2010/wordprocessingDrawing" xmlns:wp="http://schemas.openxmlformats.org/drawingml/2006/wordprocessingDrawing" xmlns:w10="urn:schemas-microsoft-com:office:word" xmlns:w="http://schemas.openxmlformats.org/wordprocessingml/2006/main" xmlns:w14="http://schemas.microsoft.com/office/word/2010/wordml" xmlns:wpg="http://schemas.microsoft.com/office/word/2010/wordprocessingGroup" xmlns:wpi="http://schemas.microsoft.com/office/word/2010/wordprocessingInk" xmlns:wne="http://schemas.microsoft.com/office/word/2006/wordml" xmlns:wps="http://schemas.microsoft.com/office/word/2010/wordprocessingShape" mc:Ignorable="w14 wp14">
+  <w:docDefaults>
+    <w:rPrDefault>
+      <w:rPr>
+        <w:rFonts w:asciiTheme="minorHAnsi" w:eastAsiaTheme="minorEastAsia" w:hAnsiTheme="minorHAnsi" w:cstheme="minorBidi"/>
+        <w:sz w:val="22"/>
+        <w:szCs w:val="22"/>
+        <w:lang w:val="hr-HR" w:eastAsia="hr-HR" w:bidi="ar-SA"/>
+      </w:rPr>
+    </w:rPrDefault>
+    <w:pPrDefault>
+      <w:pPr>
+        <w:spacing w:after="200" w:line="276" w:lineRule="auto"/>
+      </w:pPr>
+    </w:pPrDefault>
+  </w:docDefaults>
+  <w:latentStyles w:defLockedState="0" w:defUIPriority="99" w:defSemiHidden="1" w:defUnhideWhenUsed="1" w:defQFormat="0" w:count="267">
+    <w:lsdException w:name="Normal" w:semiHidden="0" w:uiPriority="0" w:unhideWhenUsed="0" w:qFormat="1"/>
+    <w:lsdException w:name="heading 1" w:semiHidden="0" w:uiPriority="9" w:unhideWhenUsed="0" w:qFormat="1"/>
+    <w:lsdException w:name="heading 2" w:uiPriority="9" w:qFormat="1"/>
+    <w:lsdException w:name="heading 3" w:uiPriority="9" w:qFormat="1"/>
+    <w:lsdException w:name="heading 4" w:uiPriority="9" w:qFormat="1"/>
+    <w:lsdException w:name="heading 5" w:uiPriority="9" w:qFormat="1"/>
+    <w:lsdException w:name="heading 6" w:uiPriority="9" w:qFormat="1"/>
+    <w:lsdException w:name="heading 7" w:uiPriority="9" w:qFormat="1"/>
+    <w:lsdException w:name="heading 8" w:uiPriority="9" w:qFormat="1"/>
+    <w:lsdException w:name="heading 9" w:uiPriority="9" w:qFormat="1"/>
+    <w:lsdException w:name="toc 1" w:uiPriority="39"/>
+    <w:lsdException w:name="toc 2" w:uiPriority="39"/>
+    <w:lsdException w:name="toc 3" w:uiPriority="39"/>
+    <w:lsdException w:name="toc 4" w:uiPriority="39"/>
+    <w:lsdException w:name="toc 5" w:uiPriority="39"/>
+    <w:lsdException w:name="toc 6" w:uiPriority="39"/>
+    <w:lsdException w:name="toc 7" w:uiPriority="39"/>
+    <w:lsdException w:name="toc 8" w:uiPriority="39"/>
+    <w:lsdException w:name="toc 9" w:uiPriority="39"/>
+    <w:lsdException w:name="caption" w:uiPriority="35" w:qFormat="1"/>
+    <w:lsdException w:name="Title" w:semiHidden="0" w:uiPriority="10" w:unhideWhenUsed="0" w:qFormat="1"/>
+    <w:lsdException w:name="Default Paragraph Font" w:uiPriority="1"/>
+    <w:lsdException w:name="Subtitle" w:semiHidden="0" w:uiPriority="11" w:unhideWhenUsed="0" w:qFormat="1"/>
+    <w:lsdException w:name="Strong" w:semiHidden="0" w:uiPriority="22" w:unhideWhenUsed="0" w:qFormat="1"/>
+    <w:lsdException w:name="Emphasis" w:semiHidden="0" w:uiPriority="20" w:unhideWhenUsed="0" w:qFormat="1"/>
+    <w:lsdException w:name="Table Grid" w:semiHidden="0" w:uiPriority="59" w:unhideWhenUsed="0"/>
+    <w:lsdException w:name="Placeholder Text" w:unhideWhenUsed="0"/>
+    <w:lsdException w:name="No Spacing" w:semiHidden="0" w:uiPriority="1" w:unhideWhenUsed="0" w:qFormat="1"/>
+    <w:lsdException w:name="Light Shading" w:semiHidden="0" w:uiPriority="60" w:unhideWhenUsed="0"/>
+    <w:lsdException w:name="Light List" w:semiHidden="0" w:uiPriority="61" w:unhideWhenUsed="0"/>
+    <w:lsdException w:name="Light Grid" w:semiHidden="0" w:uiPriority="62" w:unhideWhenUsed="0"/>
+    <w:lsdException w:name="Medium Shading 1" w:semiHidden="0" w:uiPriority="63" w:unhideWhenUsed="0"/>
+    <w:lsdException w:name="Medium Shading 2" w:semiHidden="0" w:uiPriority="64" w:unhideWhenUsed="0"/>
+    <w:lsdException w:name="Medium List 1" w:semiHidden="0" w:uiPriority="65" w:unhideWhenUsed="0"/>
+    <w:lsdException w:name="Medium List 2" w:semiHidden="0" w:uiPriority="66" w:unhideWhenUsed="0"/>
+    <w:lsdException w:name="Medium Grid 1" w:semiHidden="0" w:uiPriority="67" w:unhideWhenUsed="0"/>
+    <w:lsdException w:name="Medium Grid 2" w:semiHidden="0" w:uiPriority="68" w:unhideWhenUsed="0"/>
+    <w:lsdException w:name="Medium Grid 3" w:semiHidden="0" w:uiPriority="69" w:unhideWhenUsed="0"/>
+    <w:lsdException w:name="Dark List" w:semiHidden="0" w:uiPriority="70" w:unhideWhenUsed="0"/>
+    <w:lsdException w:name="Colorful Shading" w:semiHidden="0" w:uiPriority="71" w:unhideWhenUsed="0"/>
+    <w:lsdException w:name="Colorful List" w:semiHidden="0" w:uiPriority="72" w:unhideWhenUsed="0"/>
+    <w:lsdException w:name="Colorful Grid" w:semiHidden="0" w:uiPriority="73" w:unhideWhenUsed="0"/>
+    <w:lsdException w:name="Light Shading Accent 1" w:semiHidden="0" w:uiPriority="60" w:unhideWhenUsed="0"/>
+    <w:lsdException w:name="Light List Accent 1" w:semiHidden="0" w:uiPriority="61" w:unhideWhenUsed="0"/>
+    <w:lsdException w:name="Light Grid Accent 1" w:semiHidden="0" w:uiPriority="62" w:unhideWhenUsed="0"/>
+    <w:lsdException w:name="Medium Shading 1 Accent 1" w:semiHidden="0" w:uiPriority="63" w:unhideWhenUsed="0"/>
+    <w:lsdException w:name="Medium Shading 2 Accent 1" w:semiHidden="0" w:uiPriority="64" w:unhideWhenUsed="0"/>
+    <w:lsdException w:name="Medium List 1 Accent 1" w:semiHidden="0" w:uiPriority="65" w:unhideWhenUsed="0"/>
+    <w:lsdException w:name="Revision" w:unhideWhenUsed="0"/>
+    <w:lsdException w:name="List Paragraph" w:semiHidden="0" w:uiPriority="34" w:unhideWhenUsed="0" w:qFormat="1"/>
+    <w:lsdException w:name="Quote" w:semiHidden="0" w:uiPriority="29" w:unhideWhenUsed="0" w:qFormat="1"/>
+    <w:lsdException w:name="Intense Quote" w:semiHidden="0" w:uiPriority="30" w:unhideWhenUsed="0" w:qFormat="1"/>
+    <w:lsdException w:name="Medium List 2 Accent 1" w:semiHidden="0" w:uiPriority="66" w:unhideWhenUsed="0"/>
+    <w:lsdException w:name="Medium Grid 1 Accent 1" w:semiHidden="0" w:uiPriority="67" w:unhideWhenUsed="0"/>
+    <w:lsdException w:name="Medium Grid 2 Accent 1" w:semiHidden="0" w:uiPriority="68" w:unhideWhenUsed="0"/>
+    <w:lsdException w:name="Medium Grid 3 Accent 1" w:semiHidden="0" w:uiPriority="69" w:unhideWhenUsed="0"/>
+    <w:lsdException w:name="Dark List Accent 1" w:semiHidden="0" w:uiPriority="70" w:unhideWhenUsed="0"/>
+    <w:lsdException w:name="Colorful Shading Accent 1" w:semiHidden="0" w:uiPriority="71" w:unhideWhenUsed="0"/>
+    <w:lsdException w:name="Colorful List Accent 1" w:semiHidden="0" w:uiPriority="72" w:unhideWhenUsed="0"/>
+    <w:lsdException w:name="Colorful Grid Accent 1" w:semiHidden="0" w:uiPriority="73" w:unhideWhenUsed="0"/>
+    <w:lsdException w:name="Light Shading Accent 2" w:semiHidden="0" w:uiPriority="60" w:unhideWhenUsed="0"/>
+    <w:lsdException w:name="Light List Accent 2" w:semiHidden="0" w:uiPriority="61" w:unhideWhenUsed="0"/>
+    <w:lsdException w:name="Light Grid Accent 2" w:semiHidden="0" w:uiPriority="62" w:unhideWhenUsed="0"/>
+    <w:lsdException w:name="Medium Shading 1 Accent 2" w:semiHidden="0" w:uiPriority="63" w:unhideWhenUsed="0"/>
+    <w:lsdException w:name="Medium Shading 2 Accent 2" w:semiHidden="0" w:uiPriority="64" w:unhideWhenUsed="0"/>
+    <w:lsdException w:name="Medium List 1 Accent 2" w:semiHidden="0" w:uiPriority="65" w:unhideWhenUsed="0"/>
+    <w:lsdException w:name="Medium List 2 Accent 2" w:semiHidden="0" w:uiPriority="66" w:unhideWhenUsed="0"/>
+    <w:lsdException w:name="Medium Grid 1 Accent 2" w:semiHidden="0" w:uiPriority="67" w:unhideWhenUsed="0"/>
+    <w:lsdException w:name="Medium Grid 2 Accent 2" w:semiHidden="0" w:uiPriority="68" w:unhideWhenUsed="0"/>
+    <w:lsdException w:name="Medium Grid 3 Accent 2" w:semiHidden="0" w:uiPriority="69" w:unhideWhenUsed="0"/>
+    <w:lsdException w:name="Dark List Accent 2" w:semiHidden="0" w:uiPriority="70" w:unhideWhenUsed="0"/>
+    <w:lsdException w:name="Colorful Shading Accent 2" w:semiHidden="0" w:uiPriority="71" w:unhideWhenUsed="0"/>
+    <w:lsdException w:name="Colorful List Accent 2" w:semiHidden="0" w:uiPriority="72" w:unhideWhenUsed="0"/>
+    <w:lsdException w:name="Colorful Grid Accent 2" w:semiHidden="0" w:uiPriority="73" w:unhideWhenUsed="0"/>
+    <w:lsdException w:name="Light Shading Accent 3" w:semiHidden="0" w:uiPriority="60" w:unhideWhenUsed="0"/>
+    <w:lsdException w:name="Light List Accent 3" w:semiHidden="0" w:uiPriority="61" w:unhideWhenUsed="0"/>
+    <w:lsdException w:name="Light Grid Accent 3" w:semiHidden="0" w:uiPriority="62" w:unhideWhenUsed="0"/>
+    <w:lsdException w:name="Medium Shading 1 Accent 3" w:semiHidden="0" w:uiPriority="63" w:unhideWhenUsed="0"/>
+    <w:lsdException w:name="Medium Shading 2 Accent 3" w:semiHidden="0" w:uiPriority="64" w:unhideWhenUsed="0"/>
+    <w:lsdException w:name="Medium List 1 Accent 3" w:semiHidden="0" w:uiPriority="65" w:unhideWhenUsed="0"/>
+    <w:lsdException w:name="Medium List 2 Accent 3" w:semiHidden="0" w:uiPriority="66" w:unhideWhenUsed="0"/>
+    <w:lsdException w:name="Medium Grid 1 Accent 3" w:semiHidden="0" w:uiPriority="67" w:unhideWhenUsed="0"/>
+    <w:lsdException w:name="Medium Grid 2 Accent 3" w:semiHidden="0" w:uiPriority="68" w:unhideWhenUsed="0"/>
+    <w:lsdException w:name="Medium Grid 3 Accent 3" w:semiHidden="0" w:uiPriority="69" w:unhideWhenUsed="0"/>
+    <w:lsdException w:name="Dark List Accent 3" w:semiHidden="0" w:uiPriority="70" w:unhideWhenUsed="0"/>
+    <w:lsdException w:name="Colorful Shading Accent 3" w:semiHidden="0" w:uiPriority="71" w:unhideWhenUsed="0"/>
+    <w:lsdException w:name="Colorful List Accent 3" w:semiHidden="0" w:uiPriority="72" w:unhideWhenUsed="0"/>
+    <w:lsdException w:name="Colorful Grid Accent 3" w:semiHidden="0" w:uiPriority="73" w:unhideWhenUsed="0"/>
+    <w:lsdException w:name="Light Shading Accent 4" w:semiHidden="0" w:uiPriority="60" w:unhideWhenUsed="0"/>
+    <w:lsdException w:name="Light List Accent 4" w:semiHidden="0" w:uiPriority="61" w:unhideWhenUsed="0"/>
+    <w:lsdException w:name="Light Grid Accent 4" w:semiHidden="0" w:uiPriority="62" w:unhideWhenUsed="0"/>
+    <w:lsdException w:name="Medium Shading 1 Accent 4" w:semiHidden="0" w:uiPriority="63" w:unhideWhenUsed="0"/>
+    <w:lsdException w:name="Medium Shading 2 Accent 4" w:semiHidden="0" w:uiPriority="64" w:unhideWhenUsed="0"/>
+    <w:lsdException w:name="Medium List 1 Accent 4" w:semiHidden="0" w:uiPriority="65" w:unhideWhenUsed="0"/>
+    <w:lsdException w:name="Medium List 2 Accent 4" w:semiHidden="0" w:uiPriority="66" w:unhideWhenUsed="0"/>
+    <w:lsdException w:name="Medium Grid 1 Accent 4" w:semiHidden="0" w:uiPriority="67" w:unhideWhenUsed="0"/>
+    <w:lsdException w:name="Medium Grid 2 Accent 4" w:semiHidden="0" w:uiPriority="68" w:unhideWhenUsed="0"/>
+    <w:lsdException w:name="Medium Grid 3 Accent 4" w:semiHidden="0" w:uiPriority="69" w:unhideWhenUsed="0"/>
+    <w:lsdException w:name="Dark List Accent 4" w:semiHidden="0" w:uiPriority="70" w:unhideWhenUsed="0"/>
+    <w:lsdException w:name="Colorful Shading Accent 4" w:semiHidden="0" w:uiPriority="71" w:unhideWhenUsed="0"/>
+    <w:lsdException w:name="Colorful List Accent 4" w:semiHidden="0" w:uiPriority="72" w:unhideWhenUsed="0"/>
+    <w:lsdException w:name="Colorful Grid Accent 4" w:semiHidden="0" w:uiPriority="73" w:unhideWhenUsed="0"/>
+    <w:lsdException w:name="Light Shading Accent 5" w:semiHidden="0" w:uiPriority="60" w:unhideWhenUsed="0"/>
+    <w:lsdException w:name="Light List Accent 5" w:semiHidden="0" w:uiPriority="61" w:unhideWhenUsed="0"/>
+    <w:lsdException w:name="Light Grid Accent 5" w:semiHidden="0" w:uiPriority="62" w:unhideWhenUsed="0"/>
+    <w:lsdException w:name="Medium Shading 1 Accent 5" w:semiHidden="0" w:uiPriority="63" w:unhideWhenUsed="0"/>
+    <w:lsdException w:name="Medium Shading 2 Accent 5" w:semiHidden="0" w:uiPriority="64" w:unhideWhenUsed="0"/>
+    <w:lsdException w:name="Medium List 1 Accent 5" w:semiHidden="0" w:uiPriority="65" w:unhideWhenUsed="0"/>
+    <w:lsdException w:name="Medium List 2 Accent 5" w:semiHidden="0" w:uiPriority="66" w:unhideWhenUsed="0"/>
+    <w:lsdException w:name="Medium Grid 1 Accent 5" w:semiHidden="0" w:uiPriority="67" w:unhideWhenUsed="0"/>
+    <w:lsdException w:name="Medium Grid 2 Accent 5" w:semiHidden="0" w:uiPriority="68" w:unhideWhenUsed="0"/>
+    <w:lsdException w:name="Medium Grid 3 Accent 5" w:semiHidden="0" w:uiPriority="69" w:unhideWhenUsed="0"/>
+    <w:lsdException w:name="Dark List Accent 5" w:semiHidden="0" w:uiPriority="70" w:unhideWhenUsed="0"/>
+    <w:lsdException w:name="Colorful Shading Accent 5" w:semiHidden="0" w:uiPriority="71" w:unhideWhenUsed="0"/>
+    <w:lsdException w:name="Colorful List Accent 5" w:semiHidden="0" w:uiPriority="72" w:unhideWhenUsed="0"/>
+    <w:lsdException w:name="Colorful Grid Accent 5" w:semiHidden="0" w:uiPriority="73" w:unhideWhenUsed="0"/>
+    <w:lsdException w:name="Light Shading Accent 6" w:semiHidden="0" w:uiPriority="60" w:unhideWhenUsed="0"/>
+    <w:lsdException w:name="Light List Accent 6" w:semiHidden="0" w:uiPriority="61" w:unhideWhenUsed="0"/>
+    <w:lsdException w:name="Light Grid Accent 6" w:semiHidden="0" w:uiPriority="62" w:unhideWhenUsed="0"/>
+    <w:lsdException w:name="Medium Shading 1 Accent 6" w:semiHidden="0" w:uiPriority="63" w:unhideWhenUsed="0"/>
+    <w:lsdException w:name="Medium Shading 2 Accent 6" w:semiHidden="0" w:uiPriority="64" w:unhideWhenUsed="0"/>
+    <w:lsdException w:name="Medium List 1 Accent 6" w:semiHidden="0" w:uiPriority="65" w:unhideWhenUsed="0"/>
+    <w:lsdException w:name="Medium List 2 Accent 6" w:semiHidden="0" w:uiPriority="66" w:unhideWhenUsed="0"/>
+    <w:lsdException w:name="Medium Grid 1 Accent 6" w:semiHidden="0" w:uiPriority="67" w:unhideWhenUsed="0"/>
+    <w:lsdException w:name="Medium Grid 2 Accent 6" w:semiHidden="0" w:uiPriority="68" w:unhideWhenUsed="0"/>
+    <w:lsdException w:name="Medium Grid 3 Accent 6" w:semiHidden="0" w:uiPriority="69" w:unhideWhenUsed="0"/>
+    <w:lsdException w:name="Dark List Accent 6" w:semiHidden="0" w:uiPriority="70" w:unhideWhenUsed="0"/>
+    <w:lsdException w:name="Colorful Shading Accent 6" w:semiHidden="0" w:uiPriority="71" w:unhideWhenUsed="0"/>
+    <w:lsdException w:name="Colorful List Accent 6" w:semiHidden="0" w:uiPriority="72" w:unhideWhenUsed="0"/>
+    <w:lsdException w:name="Colorful Grid Accent 6" w:semiHidden="0" w:uiPriority="73" w:unhideWhenUsed="0"/>
+    <w:lsdException w:name="Subtle Emphasis" w:semiHidden="0" w:uiPriority="19" w:unhideWhenUsed="0" w:qFormat="1"/>
+    <w:lsdException w:name="Intense Emphasis" w:semiHidden="0" w:uiPriority="21" w:unhideWhenUsed="0" w:qFormat="1"/>
+    <w:lsdException w:name="Subtle Reference" w:semiHidden="0" w:uiPriority="31" w:unhideWhenUsed="0" w:qFormat="1"/>
+    <w:lsdException w:name="Intense Reference" w:semiHidden="0" w:uiPriority="32" w:unhideWhenUsed="0" w:qFormat="1"/>
+    <w:lsdException w:name="Book Title" w:semiHidden="0" w:uiPriority="33" w:unhideWhenUsed="0" w:qFormat="1"/>
+    <w:lsdException w:name="Bibliography" w:uiPriority="37"/>
+    <w:lsdException w:name="TOC Heading" w:uiPriority="39" w:qFormat="1"/>
+  </w:latentStyles>
+  <w:style w:type="paragraph" w:default="1" w:styleId="Normal">
+    <w:name w:val="Normal"/>
+    <w:qFormat/>
+  </w:style>
+  <w:style w:type="character" w:default="1" w:styleId="DefaultParagraphFont">
+    <w:name w:val="Default Paragraph Font"/>
+    <w:uiPriority w:val="1"/>
+    <w:semiHidden/>
+    <w:unhideWhenUsed/>
+  </w:style>
+  <w:style w:type="table" w:default="1" w:styleId="TableNormal">
+    <w:name w:val="Normal Table"/>
+    <w:uiPriority w:val="99"/>
+    <w:semiHidden/>
+    <w:unhideWhenUsed/>
+    <w:tblPr>
+      <w:tblInd w:w="0" w:type="dxa"/>
+      <w:tblCellMar>
+        <w:top w:w="0" w:type="dxa"/>
+        <w:left w:w="108" w:type="dxa"/>
+        <w:bottom w:w="0" w:type="dxa"/>
+        <w:right w:w="108" w:type="dxa"/>
+      </w:tblCellMar>
+    </w:tblPr>
+  </w:style>
+  <w:style w:type="numbering" w:default="1" w:styleId="NoList">
+    <w:name w:val="No List"/>
+    <w:uiPriority w:val="99"/>
+    <w:semiHidden/>
+    <w:unhideWhenUsed/>
+  </w:style>
+  <w:style w:type="paragraph" w:customStyle="1" w:styleId="F8607435B96A4C69B4B429D2E8D348E1">
+    <w:name w:val="F8607435B96A4C69B4B429D2E8D348E1"/>
+    <w:rsid w:val="005D548F"/>
+  </w:style>
+  <w:style w:type="paragraph" w:customStyle="1" w:styleId="D1EDA6E0BF084EC0AE2B0F0BFBCD878D">
+    <w:name w:val="D1EDA6E0BF084EC0AE2B0F0BFBCD878D"/>
+    <w:rsid w:val="005D548F"/>
+  </w:style>
+</w:styles>
+</file>
+
+<file path=word/glossary/webSettings.xml><?xml version="1.0" encoding="utf-8"?>
+<w:webSettings xmlns:mc="http://schemas.openxmlformats.org/markup-compatibility/2006" xmlns:r="http://schemas.openxmlformats.org/officeDocument/2006/relationships" xmlns:w="http://schemas.openxmlformats.org/wordprocessingml/2006/main" xmlns:w14="http://schemas.microsoft.com/office/word/2010/wordml" mc:Ignorable="w14">
+  <w:optimizeForBrowser/>
+  <w:allowPNG/>
+</w:webSettings>
 </file>
 
 <file path=word/theme/theme1.xml><?xml version="1.0" encoding="utf-8"?>
@@ -1561,4 +2390,23 @@
   <a:objectDefaults/>
   <a:extraClrSchemeLst/>
 </a:theme>
+</file>
+
+<file path=customXml/item1.xml><?xml version="1.0" encoding="utf-8"?>
+<CoverPageProperties xmlns="http://schemas.microsoft.com/office/2006/coverPageProps">
+  <PublishDate>Vježba 2</PublishDate>
+  <Abstract/>
+  <CompanyAddress/>
+  <CompanyPhone/>
+  <CompanyFax/>
+  <CompanyEmail/>
+</CoverPageProperties>
+</file>
+
+<file path=customXml/itemProps1.xml><?xml version="1.0" encoding="utf-8"?>
+<ds:datastoreItem xmlns:ds="http://schemas.openxmlformats.org/officeDocument/2006/customXml" ds:itemID="{55AF091B-3C7A-41E3-B477-F2FDAA23CFDA}">
+  <ds:schemaRefs>
+    <ds:schemaRef ds:uri="http://schemas.microsoft.com/office/2006/coverPageProps"/>
+  </ds:schemaRefs>
+</ds:datastoreItem>
 </file>
</xml_diff>

<commit_message>
Vježba 2: Dodani ZenHub status tutoriala.
</commit_message>
<xml_diff>
--- a/Vježba 2.docx
+++ b/Vježba 2.docx
@@ -2,6 +2,31 @@
 <file path=word/document.xml><?xml version="1.0" encoding="utf-8"?>
 <w:document xmlns:wpc="http://schemas.microsoft.com/office/word/2010/wordprocessingCanvas" xmlns:mc="http://schemas.openxmlformats.org/markup-compatibility/2006" xmlns:o="urn:schemas-microsoft-com:office:office" xmlns:r="http://schemas.openxmlformats.org/officeDocument/2006/relationships" xmlns:m="http://schemas.openxmlformats.org/officeDocument/2006/math" xmlns:v="urn:schemas-microsoft-com:vml" xmlns:wp14="http://schemas.microsoft.com/office/word/2010/wordprocessingDrawing" xmlns:wp="http://schemas.openxmlformats.org/drawingml/2006/wordprocessingDrawing" xmlns:w10="urn:schemas-microsoft-com:office:word" xmlns:w="http://schemas.openxmlformats.org/wordprocessingml/2006/main" xmlns:w14="http://schemas.microsoft.com/office/word/2010/wordml" xmlns:wpg="http://schemas.microsoft.com/office/word/2010/wordprocessingGroup" xmlns:wpi="http://schemas.microsoft.com/office/word/2010/wordprocessingInk" xmlns:wne="http://schemas.microsoft.com/office/word/2006/wordml" xmlns:wps="http://schemas.microsoft.com/office/word/2010/wordprocessingShape" mc:Ignorable="w14 wp14">
   <w:body>
+    <w:p>
+      <w:pPr>
+        <w:spacing w:line="360" w:lineRule="auto"/>
+        <w:jc w:val="both"/>
+        <w:rPr>
+          <w:rFonts w:ascii="Times New Roman" w:hAnsi="Times New Roman" w:cs="Times New Roman"/>
+          <w:b/>
+          <w:i/>
+          <w:sz w:val="24"/>
+          <w:szCs w:val="24"/>
+          <w:u w:val="single"/>
+        </w:rPr>
+      </w:pPr>
+      <w:r>
+        <w:rPr>
+          <w:rFonts w:ascii="Times New Roman" w:hAnsi="Times New Roman" w:cs="Times New Roman"/>
+          <w:b/>
+          <w:i/>
+          <w:sz w:val="24"/>
+          <w:szCs w:val="24"/>
+          <w:u w:val="single"/>
+        </w:rPr>
+        <w:t>Sažetak</w:t>
+      </w:r>
+    </w:p>
     <w:p>
       <w:pPr>
         <w:pBdr>
@@ -70,8 +95,6 @@
         </w:rPr>
         <w:t>U vježbi 2 kreirat ćemo klase (module) core, maps, database i webservice.</w:t>
       </w:r>
-      <w:bookmarkStart w:id="0" w:name="_GoBack"/>
-      <w:bookmarkEnd w:id="0"/>
     </w:p>
     <w:p>
       <w:pPr>
@@ -306,6 +329,139 @@
       <w:pPr>
         <w:pStyle w:val="ListParagraph"/>
         <w:spacing w:line="360" w:lineRule="auto"/>
+        <w:jc w:val="both"/>
+        <w:rPr>
+          <w:rFonts w:ascii="Times New Roman" w:hAnsi="Times New Roman" w:cs="Times New Roman"/>
+          <w:sz w:val="24"/>
+          <w:szCs w:val="24"/>
+        </w:rPr>
+      </w:pPr>
+    </w:p>
+    <w:p>
+      <w:pPr>
+        <w:pStyle w:val="ListParagraph"/>
+        <w:spacing w:line="360" w:lineRule="auto"/>
+        <w:jc w:val="both"/>
+        <w:rPr>
+          <w:rFonts w:ascii="Times New Roman" w:hAnsi="Times New Roman" w:cs="Times New Roman"/>
+          <w:sz w:val="24"/>
+          <w:szCs w:val="24"/>
+        </w:rPr>
+      </w:pPr>
+      <w:bookmarkStart w:id="0" w:name="_GoBack"/>
+      <w:bookmarkEnd w:id="0"/>
+    </w:p>
+    <w:p>
+      <w:pPr>
+        <w:pStyle w:val="ListParagraph"/>
+        <w:spacing w:line="360" w:lineRule="auto"/>
+        <w:jc w:val="both"/>
+        <w:rPr>
+          <w:rFonts w:ascii="Times New Roman" w:hAnsi="Times New Roman" w:cs="Times New Roman"/>
+          <w:b/>
+          <w:i/>
+          <w:sz w:val="24"/>
+          <w:szCs w:val="24"/>
+          <w:u w:val="single"/>
+        </w:rPr>
+      </w:pPr>
+      <w:r>
+        <w:rPr>
+          <w:rFonts w:ascii="Times New Roman" w:hAnsi="Times New Roman" w:cs="Times New Roman"/>
+          <w:b/>
+          <w:i/>
+          <w:sz w:val="24"/>
+          <w:szCs w:val="24"/>
+          <w:u w:val="single"/>
+        </w:rPr>
+        <w:t>Što radimo?</w:t>
+      </w:r>
+    </w:p>
+    <w:p>
+      <w:pPr>
+        <w:pStyle w:val="ListParagraph"/>
+        <w:spacing w:line="360" w:lineRule="auto"/>
+        <w:jc w:val="both"/>
+        <w:rPr>
+          <w:rFonts w:ascii="Times New Roman" w:hAnsi="Times New Roman" w:cs="Times New Roman"/>
+          <w:sz w:val="24"/>
+          <w:szCs w:val="24"/>
+        </w:rPr>
+      </w:pPr>
+    </w:p>
+    <w:p>
+      <w:pPr>
+        <w:pStyle w:val="ListParagraph"/>
+        <w:spacing w:line="360" w:lineRule="auto"/>
+        <w:jc w:val="both"/>
+        <w:rPr>
+          <w:rFonts w:ascii="Times New Roman" w:hAnsi="Times New Roman" w:cs="Times New Roman"/>
+          <w:sz w:val="24"/>
+          <w:szCs w:val="24"/>
+        </w:rPr>
+      </w:pPr>
+      <w:r>
+        <w:rPr>
+          <w:rFonts w:ascii="Times New Roman" w:hAnsi="Times New Roman" w:cs="Times New Roman"/>
+          <w:noProof/>
+          <w:sz w:val="24"/>
+          <w:szCs w:val="24"/>
+          <w:lang w:eastAsia="hr-HR"/>
+        </w:rPr>
+        <w:drawing>
+          <wp:inline distT="0" distB="0" distL="0" distR="0">
+            <wp:extent cx="5760720" cy="3163541"/>
+            <wp:effectExtent l="0" t="0" r="0" b="0"/>
+            <wp:docPr id="6" name="Picture 6" descr="C:\Users\Miki\Desktop\Datoteke\2. slika.png"/>
+            <wp:cNvGraphicFramePr>
+              <a:graphicFrameLocks xmlns:a="http://schemas.openxmlformats.org/drawingml/2006/main" noChangeAspect="1"/>
+            </wp:cNvGraphicFramePr>
+            <a:graphic xmlns:a="http://schemas.openxmlformats.org/drawingml/2006/main">
+              <a:graphicData uri="http://schemas.openxmlformats.org/drawingml/2006/picture">
+                <pic:pic xmlns:pic="http://schemas.openxmlformats.org/drawingml/2006/picture">
+                  <pic:nvPicPr>
+                    <pic:cNvPr id="0" name="Picture 1" descr="C:\Users\Miki\Desktop\Datoteke\2. slika.png"/>
+                    <pic:cNvPicPr>
+                      <a:picLocks noChangeAspect="1" noChangeArrowheads="1"/>
+                    </pic:cNvPicPr>
+                  </pic:nvPicPr>
+                  <pic:blipFill>
+                    <a:blip r:embed="rId10" cstate="print">
+                      <a:extLst>
+                        <a:ext uri="{28A0092B-C50C-407E-A947-70E740481C1C}">
+                          <a14:useLocalDpi xmlns:a14="http://schemas.microsoft.com/office/drawing/2010/main" val="0"/>
+                        </a:ext>
+                      </a:extLst>
+                    </a:blip>
+                    <a:srcRect/>
+                    <a:stretch>
+                      <a:fillRect/>
+                    </a:stretch>
+                  </pic:blipFill>
+                  <pic:spPr bwMode="auto">
+                    <a:xfrm>
+                      <a:off x="0" y="0"/>
+                      <a:ext cx="5760720" cy="3163541"/>
+                    </a:xfrm>
+                    <a:prstGeom prst="rect">
+                      <a:avLst/>
+                    </a:prstGeom>
+                    <a:noFill/>
+                    <a:ln>
+                      <a:noFill/>
+                    </a:ln>
+                  </pic:spPr>
+                </pic:pic>
+              </a:graphicData>
+            </a:graphic>
+          </wp:inline>
+        </w:drawing>
+      </w:r>
+    </w:p>
+    <w:p>
+      <w:pPr>
+        <w:pStyle w:val="ListParagraph"/>
+        <w:spacing w:line="360" w:lineRule="auto"/>
         <w:jc w:val="center"/>
         <w:rPr>
           <w:rFonts w:ascii="Times New Roman" w:hAnsi="Times New Roman" w:cs="Times New Roman"/>
@@ -338,7 +494,7 @@
                     <pic:cNvPicPr/>
                   </pic:nvPicPr>
                   <pic:blipFill>
-                    <a:blip r:embed="rId10">
+                    <a:blip r:embed="rId11">
                       <a:extLst>
                         <a:ext uri="{28A0092B-C50C-407E-A947-70E740481C1C}">
                           <a14:useLocalDpi xmlns:a14="http://schemas.microsoft.com/office/drawing/2010/main" val="0"/>
@@ -439,7 +595,7 @@
                     <pic:cNvPicPr/>
                   </pic:nvPicPr>
                   <pic:blipFill>
-                    <a:blip r:embed="rId11">
+                    <a:blip r:embed="rId12">
                       <a:extLst>
                         <a:ext uri="{28A0092B-C50C-407E-A947-70E740481C1C}">
                           <a14:useLocalDpi xmlns:a14="http://schemas.microsoft.com/office/drawing/2010/main" val="0"/>
@@ -537,7 +693,7 @@
                     <pic:cNvPicPr/>
                   </pic:nvPicPr>
                   <pic:blipFill>
-                    <a:blip r:embed="rId12">
+                    <a:blip r:embed="rId13">
                       <a:extLst>
                         <a:ext uri="{28A0092B-C50C-407E-A947-70E740481C1C}">
                           <a14:useLocalDpi xmlns:a14="http://schemas.microsoft.com/office/drawing/2010/main" val="0"/>
@@ -612,7 +768,7 @@
                     <pic:cNvPicPr/>
                   </pic:nvPicPr>
                   <pic:blipFill>
-                    <a:blip r:embed="rId13">
+                    <a:blip r:embed="rId14">
                       <a:extLst>
                         <a:ext uri="{28A0092B-C50C-407E-A947-70E740481C1C}">
                           <a14:useLocalDpi xmlns:a14="http://schemas.microsoft.com/office/drawing/2010/main" val="0"/>
@@ -668,7 +824,7 @@
       </w:r>
     </w:p>
     <w:sectPr>
-      <w:headerReference w:type="default" r:id="rId14"/>
+      <w:headerReference w:type="default" r:id="rId15"/>
       <w:pgSz w:w="11906" w:h="16838"/>
       <w:pgMar w:top="1417" w:right="1417" w:bottom="1417" w:left="1417" w:header="708" w:footer="708" w:gutter="0"/>
       <w:cols w:space="708"/>
@@ -792,6 +948,7 @@
               <w:dataBinding w:prefixMappings="xmlns:ns0='http://schemas.openxmlformats.org/package/2006/metadata/core-properties' xmlns:ns1='http://purl.org/dc/elements/1.1/'" w:xpath="/ns0:coreProperties[1]/ns1:title[1]" w:storeItemID="{6C3C8BC8-F283-45AE-878A-BAB7291924A1}"/>
               <w:text/>
             </w:sdtPr>
+            <w:sdtEndPr/>
             <w:sdtContent>
               <w:r>
                 <w:rPr>
@@ -835,6 +992,7 @@
             <w:calendar w:val="gregorian"/>
           </w:date>
         </w:sdtPr>
+        <w:sdtEndPr/>
         <w:sdtContent>
           <w:tc>
             <w:tcPr>
@@ -1683,6 +1841,8 @@
     <w:rsidRoot w:val="005D548F"/>
     <w:rsid w:val="00234D45"/>
     <w:rsid w:val="005D548F"/>
+    <w:rsid w:val="00827BE9"/>
+    <w:rsid w:val="00F40738"/>
   </w:rsids>
   <m:mathPr>
     <m:mathFont m:val="Cambria Math"/>

</xml_diff>